<commit_message>
edit in the user manual
</commit_message>
<xml_diff>
--- a/Documentation/User manual.docx
+++ b/Documentation/User manual.docx
@@ -4848,8 +4848,6 @@
           <w:szCs w:val="28"/>
         </w:rPr>
       </w:pPr>
-      <w:bookmarkStart w:id="0" w:name="_GoBack"/>
-      <w:bookmarkEnd w:id="0"/>
     </w:p>
     <w:p>
       <w:pPr>
@@ -6700,6 +6698,75 @@
     </w:p>
     <w:p>
       <w:pPr>
+        <w:pStyle w:val="ListParagraph"/>
+        <w:numPr>
+          <w:ilvl w:val="0"/>
+          <w:numId w:val="8"/>
+        </w:numPr>
+        <w:rPr>
+          <w:rFonts w:cstheme="minorHAnsi"/>
+          <w:color w:val="0070C0"/>
+          <w:sz w:val="24"/>
+          <w:szCs w:val="24"/>
+        </w:rPr>
+      </w:pPr>
+      <w:r>
+        <w:rPr>
+          <w:rFonts w:cstheme="minorHAnsi"/>
+          <w:color w:val="0D0D0D" w:themeColor="text1" w:themeTint="F2"/>
+          <w:sz w:val="24"/>
+          <w:szCs w:val="24"/>
+        </w:rPr>
+        <w:t>We discovered at the last minute – there is a limit in the amount of data that can be sent from MariaDB</w:t>
+      </w:r>
+      <w:r>
+        <w:rPr>
+          <w:rFonts w:cstheme="minorHAnsi"/>
+          <w:color w:val="0D0D0D" w:themeColor="text1" w:themeTint="F2"/>
+          <w:sz w:val="24"/>
+          <w:szCs w:val="24"/>
+        </w:rPr>
+        <w:t xml:space="preserve"> </w:t>
+      </w:r>
+      <w:r>
+        <w:rPr>
+          <w:rFonts w:cstheme="minorHAnsi"/>
+          <w:color w:val="0D0D0D" w:themeColor="text1" w:themeTint="F2"/>
+          <w:sz w:val="24"/>
+          <w:szCs w:val="24"/>
+        </w:rPr>
+        <w:t xml:space="preserve">queries. </w:t>
+      </w:r>
+      <w:r>
+        <w:rPr>
+          <w:rFonts w:cstheme="minorHAnsi"/>
+          <w:color w:val="0D0D0D" w:themeColor="text1" w:themeTint="F2"/>
+          <w:sz w:val="24"/>
+          <w:szCs w:val="24"/>
+        </w:rPr>
+        <w:t>The large amount of data for even 1 year of publications is throwing an exception “</w:t>
+      </w:r>
+      <w:r>
+        <w:rPr>
+          <w:rFonts w:cstheme="minorHAnsi"/>
+          <w:color w:val="0D0D0D" w:themeColor="text1" w:themeTint="F2"/>
+          <w:sz w:val="24"/>
+          <w:szCs w:val="24"/>
+        </w:rPr>
+        <w:t>java.sql.SQLTransientException: (conn:378) Could not send query: query size 4594897 is &gt;= to max_allowed_packet (4194304)</w:t>
+      </w:r>
+      <w:r>
+        <w:rPr>
+          <w:rFonts w:cstheme="minorHAnsi"/>
+          <w:color w:val="0D0D0D" w:themeColor="text1" w:themeTint="F2"/>
+          <w:sz w:val="24"/>
+          <w:szCs w:val="24"/>
+        </w:rPr>
+        <w:t>”.</w:t>
+      </w:r>
+    </w:p>
+    <w:p>
+      <w:pPr>
         <w:rPr>
           <w:rFonts w:ascii="Arial Black" w:hAnsi="Arial Black"/>
           <w:b/>
@@ -6752,28 +6819,8 @@
           <w:szCs w:val="28"/>
         </w:rPr>
       </w:pPr>
-    </w:p>
-    <w:p>
-      <w:pPr>
-        <w:rPr>
-          <w:rFonts w:ascii="Arial Black" w:hAnsi="Arial Black"/>
-          <w:b/>
-          <w:color w:val="0070C0"/>
-          <w:sz w:val="32"/>
-          <w:szCs w:val="28"/>
-        </w:rPr>
-      </w:pPr>
-    </w:p>
-    <w:p>
-      <w:pPr>
-        <w:rPr>
-          <w:rFonts w:ascii="Arial Black" w:hAnsi="Arial Black"/>
-          <w:b/>
-          <w:color w:val="0070C0"/>
-          <w:sz w:val="32"/>
-          <w:szCs w:val="28"/>
-        </w:rPr>
-      </w:pPr>
+      <w:bookmarkStart w:id="0" w:name="_GoBack"/>
+      <w:bookmarkEnd w:id="0"/>
     </w:p>
     <w:p>
       <w:pPr>
@@ -8311,6 +8358,231 @@
     </w:lvl>
   </w:abstractNum>
   <w:abstractNum w:abstractNumId="1" w15:restartNumberingAfterBreak="0">
+    <w:nsid w:val="024A79EF"/>
+    <w:multiLevelType w:val="hybridMultilevel"/>
+    <w:tmpl w:val="EE6A2276"/>
+    <w:lvl w:ilvl="0" w:tplc="7B9460F4">
+      <w:numFmt w:val="bullet"/>
+      <w:lvlText w:val=""/>
+      <w:lvlJc w:val="left"/>
+      <w:pPr>
+        <w:ind w:left="1080" w:hanging="360"/>
+      </w:pPr>
+      <w:rPr>
+        <w:rFonts w:ascii="Symbol" w:eastAsiaTheme="minorHAnsi" w:hAnsi="Symbol" w:cstheme="minorHAnsi" w:hint="default"/>
+        <w:color w:val="000000" w:themeColor="text1"/>
+      </w:rPr>
+    </w:lvl>
+    <w:lvl w:ilvl="1" w:tplc="04090003" w:tentative="1">
+      <w:start w:val="1"/>
+      <w:numFmt w:val="bullet"/>
+      <w:lvlText w:val="o"/>
+      <w:lvlJc w:val="left"/>
+      <w:pPr>
+        <w:ind w:left="1800" w:hanging="360"/>
+      </w:pPr>
+      <w:rPr>
+        <w:rFonts w:ascii="Courier New" w:hAnsi="Courier New" w:cs="Courier New" w:hint="default"/>
+      </w:rPr>
+    </w:lvl>
+    <w:lvl w:ilvl="2" w:tplc="04090005" w:tentative="1">
+      <w:start w:val="1"/>
+      <w:numFmt w:val="bullet"/>
+      <w:lvlText w:val=""/>
+      <w:lvlJc w:val="left"/>
+      <w:pPr>
+        <w:ind w:left="2520" w:hanging="360"/>
+      </w:pPr>
+      <w:rPr>
+        <w:rFonts w:ascii="Wingdings" w:hAnsi="Wingdings" w:hint="default"/>
+      </w:rPr>
+    </w:lvl>
+    <w:lvl w:ilvl="3" w:tplc="04090001" w:tentative="1">
+      <w:start w:val="1"/>
+      <w:numFmt w:val="bullet"/>
+      <w:lvlText w:val=""/>
+      <w:lvlJc w:val="left"/>
+      <w:pPr>
+        <w:ind w:left="3240" w:hanging="360"/>
+      </w:pPr>
+      <w:rPr>
+        <w:rFonts w:ascii="Symbol" w:hAnsi="Symbol" w:hint="default"/>
+      </w:rPr>
+    </w:lvl>
+    <w:lvl w:ilvl="4" w:tplc="04090003" w:tentative="1">
+      <w:start w:val="1"/>
+      <w:numFmt w:val="bullet"/>
+      <w:lvlText w:val="o"/>
+      <w:lvlJc w:val="left"/>
+      <w:pPr>
+        <w:ind w:left="3960" w:hanging="360"/>
+      </w:pPr>
+      <w:rPr>
+        <w:rFonts w:ascii="Courier New" w:hAnsi="Courier New" w:cs="Courier New" w:hint="default"/>
+      </w:rPr>
+    </w:lvl>
+    <w:lvl w:ilvl="5" w:tplc="04090005" w:tentative="1">
+      <w:start w:val="1"/>
+      <w:numFmt w:val="bullet"/>
+      <w:lvlText w:val=""/>
+      <w:lvlJc w:val="left"/>
+      <w:pPr>
+        <w:ind w:left="4680" w:hanging="360"/>
+      </w:pPr>
+      <w:rPr>
+        <w:rFonts w:ascii="Wingdings" w:hAnsi="Wingdings" w:hint="default"/>
+      </w:rPr>
+    </w:lvl>
+    <w:lvl w:ilvl="6" w:tplc="04090001" w:tentative="1">
+      <w:start w:val="1"/>
+      <w:numFmt w:val="bullet"/>
+      <w:lvlText w:val=""/>
+      <w:lvlJc w:val="left"/>
+      <w:pPr>
+        <w:ind w:left="5400" w:hanging="360"/>
+      </w:pPr>
+      <w:rPr>
+        <w:rFonts w:ascii="Symbol" w:hAnsi="Symbol" w:hint="default"/>
+      </w:rPr>
+    </w:lvl>
+    <w:lvl w:ilvl="7" w:tplc="04090003" w:tentative="1">
+      <w:start w:val="1"/>
+      <w:numFmt w:val="bullet"/>
+      <w:lvlText w:val="o"/>
+      <w:lvlJc w:val="left"/>
+      <w:pPr>
+        <w:ind w:left="6120" w:hanging="360"/>
+      </w:pPr>
+      <w:rPr>
+        <w:rFonts w:ascii="Courier New" w:hAnsi="Courier New" w:cs="Courier New" w:hint="default"/>
+      </w:rPr>
+    </w:lvl>
+    <w:lvl w:ilvl="8" w:tplc="04090005" w:tentative="1">
+      <w:start w:val="1"/>
+      <w:numFmt w:val="bullet"/>
+      <w:lvlText w:val=""/>
+      <w:lvlJc w:val="left"/>
+      <w:pPr>
+        <w:ind w:left="6840" w:hanging="360"/>
+      </w:pPr>
+      <w:rPr>
+        <w:rFonts w:ascii="Wingdings" w:hAnsi="Wingdings" w:hint="default"/>
+      </w:rPr>
+    </w:lvl>
+  </w:abstractNum>
+  <w:abstractNum w:abstractNumId="2" w15:restartNumberingAfterBreak="0">
+    <w:nsid w:val="13542C0C"/>
+    <w:multiLevelType w:val="hybridMultilevel"/>
+    <w:tmpl w:val="49721EA8"/>
+    <w:lvl w:ilvl="0" w:tplc="13A86A58">
+      <w:numFmt w:val="bullet"/>
+      <w:lvlText w:val=""/>
+      <w:lvlJc w:val="left"/>
+      <w:pPr>
+        <w:ind w:left="720" w:hanging="360"/>
+      </w:pPr>
+      <w:rPr>
+        <w:rFonts w:ascii="Symbol" w:eastAsiaTheme="minorHAnsi" w:hAnsi="Symbol" w:cstheme="minorHAnsi" w:hint="default"/>
+      </w:rPr>
+    </w:lvl>
+    <w:lvl w:ilvl="1" w:tplc="04090003" w:tentative="1">
+      <w:start w:val="1"/>
+      <w:numFmt w:val="bullet"/>
+      <w:lvlText w:val="o"/>
+      <w:lvlJc w:val="left"/>
+      <w:pPr>
+        <w:ind w:left="1440" w:hanging="360"/>
+      </w:pPr>
+      <w:rPr>
+        <w:rFonts w:ascii="Courier New" w:hAnsi="Courier New" w:cs="Courier New" w:hint="default"/>
+      </w:rPr>
+    </w:lvl>
+    <w:lvl w:ilvl="2" w:tplc="04090005" w:tentative="1">
+      <w:start w:val="1"/>
+      <w:numFmt w:val="bullet"/>
+      <w:lvlText w:val=""/>
+      <w:lvlJc w:val="left"/>
+      <w:pPr>
+        <w:ind w:left="2160" w:hanging="360"/>
+      </w:pPr>
+      <w:rPr>
+        <w:rFonts w:ascii="Wingdings" w:hAnsi="Wingdings" w:hint="default"/>
+      </w:rPr>
+    </w:lvl>
+    <w:lvl w:ilvl="3" w:tplc="04090001" w:tentative="1">
+      <w:start w:val="1"/>
+      <w:numFmt w:val="bullet"/>
+      <w:lvlText w:val=""/>
+      <w:lvlJc w:val="left"/>
+      <w:pPr>
+        <w:ind w:left="2880" w:hanging="360"/>
+      </w:pPr>
+      <w:rPr>
+        <w:rFonts w:ascii="Symbol" w:hAnsi="Symbol" w:hint="default"/>
+      </w:rPr>
+    </w:lvl>
+    <w:lvl w:ilvl="4" w:tplc="04090003" w:tentative="1">
+      <w:start w:val="1"/>
+      <w:numFmt w:val="bullet"/>
+      <w:lvlText w:val="o"/>
+      <w:lvlJc w:val="left"/>
+      <w:pPr>
+        <w:ind w:left="3600" w:hanging="360"/>
+      </w:pPr>
+      <w:rPr>
+        <w:rFonts w:ascii="Courier New" w:hAnsi="Courier New" w:cs="Courier New" w:hint="default"/>
+      </w:rPr>
+    </w:lvl>
+    <w:lvl w:ilvl="5" w:tplc="04090005" w:tentative="1">
+      <w:start w:val="1"/>
+      <w:numFmt w:val="bullet"/>
+      <w:lvlText w:val=""/>
+      <w:lvlJc w:val="left"/>
+      <w:pPr>
+        <w:ind w:left="4320" w:hanging="360"/>
+      </w:pPr>
+      <w:rPr>
+        <w:rFonts w:ascii="Wingdings" w:hAnsi="Wingdings" w:hint="default"/>
+      </w:rPr>
+    </w:lvl>
+    <w:lvl w:ilvl="6" w:tplc="04090001" w:tentative="1">
+      <w:start w:val="1"/>
+      <w:numFmt w:val="bullet"/>
+      <w:lvlText w:val=""/>
+      <w:lvlJc w:val="left"/>
+      <w:pPr>
+        <w:ind w:left="5040" w:hanging="360"/>
+      </w:pPr>
+      <w:rPr>
+        <w:rFonts w:ascii="Symbol" w:hAnsi="Symbol" w:hint="default"/>
+      </w:rPr>
+    </w:lvl>
+    <w:lvl w:ilvl="7" w:tplc="04090003" w:tentative="1">
+      <w:start w:val="1"/>
+      <w:numFmt w:val="bullet"/>
+      <w:lvlText w:val="o"/>
+      <w:lvlJc w:val="left"/>
+      <w:pPr>
+        <w:ind w:left="5760" w:hanging="360"/>
+      </w:pPr>
+      <w:rPr>
+        <w:rFonts w:ascii="Courier New" w:hAnsi="Courier New" w:cs="Courier New" w:hint="default"/>
+      </w:rPr>
+    </w:lvl>
+    <w:lvl w:ilvl="8" w:tplc="04090005" w:tentative="1">
+      <w:start w:val="1"/>
+      <w:numFmt w:val="bullet"/>
+      <w:lvlText w:val=""/>
+      <w:lvlJc w:val="left"/>
+      <w:pPr>
+        <w:ind w:left="6480" w:hanging="360"/>
+      </w:pPr>
+      <w:rPr>
+        <w:rFonts w:ascii="Wingdings" w:hAnsi="Wingdings" w:hint="default"/>
+      </w:rPr>
+    </w:lvl>
+  </w:abstractNum>
+  <w:abstractNum w:abstractNumId="3" w15:restartNumberingAfterBreak="0">
     <w:nsid w:val="19CD05A9"/>
     <w:multiLevelType w:val="hybridMultilevel"/>
     <w:tmpl w:val="F88E201E"/>
@@ -8399,7 +8671,7 @@
       </w:pPr>
     </w:lvl>
   </w:abstractNum>
-  <w:abstractNum w:abstractNumId="2" w15:restartNumberingAfterBreak="0">
+  <w:abstractNum w:abstractNumId="4" w15:restartNumberingAfterBreak="0">
     <w:nsid w:val="2AFA7073"/>
     <w:multiLevelType w:val="multilevel"/>
     <w:tmpl w:val="D1821BA4"/>
@@ -8520,7 +8792,7 @@
       </w:rPr>
     </w:lvl>
   </w:abstractNum>
-  <w:abstractNum w:abstractNumId="3" w15:restartNumberingAfterBreak="0">
+  <w:abstractNum w:abstractNumId="5" w15:restartNumberingAfterBreak="0">
     <w:nsid w:val="3DE0782B"/>
     <w:multiLevelType w:val="multilevel"/>
     <w:tmpl w:val="CA663DC6"/>
@@ -8633,7 +8905,7 @@
       </w:rPr>
     </w:lvl>
   </w:abstractNum>
-  <w:abstractNum w:abstractNumId="4" w15:restartNumberingAfterBreak="0">
+  <w:abstractNum w:abstractNumId="6" w15:restartNumberingAfterBreak="0">
     <w:nsid w:val="544E725B"/>
     <w:multiLevelType w:val="multilevel"/>
     <w:tmpl w:val="A0185BB8"/>
@@ -8754,7 +9026,7 @@
       </w:rPr>
     </w:lvl>
   </w:abstractNum>
-  <w:abstractNum w:abstractNumId="5" w15:restartNumberingAfterBreak="0">
+  <w:abstractNum w:abstractNumId="7" w15:restartNumberingAfterBreak="0">
     <w:nsid w:val="5B8C62F6"/>
     <w:multiLevelType w:val="multilevel"/>
     <w:tmpl w:val="A0185BB8"/>
@@ -8876,22 +9148,28 @@
     </w:lvl>
   </w:abstractNum>
   <w:num w:numId="1">
-    <w:abstractNumId w:val="3"/>
+    <w:abstractNumId w:val="5"/>
   </w:num>
   <w:num w:numId="2">
     <w:abstractNumId w:val="0"/>
   </w:num>
   <w:num w:numId="3">
-    <w:abstractNumId w:val="1"/>
+    <w:abstractNumId w:val="3"/>
   </w:num>
   <w:num w:numId="4">
+    <w:abstractNumId w:val="6"/>
+  </w:num>
+  <w:num w:numId="5">
+    <w:abstractNumId w:val="7"/>
+  </w:num>
+  <w:num w:numId="6">
     <w:abstractNumId w:val="4"/>
   </w:num>
-  <w:num w:numId="5">
-    <w:abstractNumId w:val="5"/>
+  <w:num w:numId="7">
+    <w:abstractNumId w:val="2"/>
   </w:num>
-  <w:num w:numId="6">
-    <w:abstractNumId w:val="2"/>
+  <w:num w:numId="8">
+    <w:abstractNumId w:val="1"/>
   </w:num>
 </w:numbering>
 </file>

</xml_diff>